<commit_message>
atualização com help do tarsin
</commit_message>
<xml_diff>
--- a/Prova AMS/Realizacao_UC_OS.docx
+++ b/Prova AMS/Realizacao_UC_OS.docx
@@ -91,62 +91,341 @@
           <w:sz w:val="24"/>
           <w:szCs w:val="24"/>
         </w:rPr>
-        <w:t>Fluxo Básico FB01 – Abrir ordem de serviço;</w:t>
-      </w:r>
-    </w:p>
-    <w:p>
-      <w:pPr>
-        <w:rPr>
-          <w:b/>
-          <w:bCs/>
-          <w:sz w:val="24"/>
-          <w:szCs w:val="24"/>
-        </w:rPr>
-      </w:pPr>
-    </w:p>
-    <w:p>
-      <w:pPr>
-        <w:rPr>
-          <w:sz w:val="24"/>
-          <w:szCs w:val="24"/>
-        </w:rPr>
-      </w:pPr>
-      <w:r>
-        <w:rPr>
-          <w:sz w:val="24"/>
-          <w:szCs w:val="24"/>
-        </w:rPr>
-        <w:t>1 – Atendente seleciona a opção de registrar nova O.S</w:t>
-      </w:r>
-    </w:p>
-    <w:p>
-      <w:pPr>
-        <w:rPr>
-          <w:sz w:val="24"/>
-          <w:szCs w:val="24"/>
-        </w:rPr>
-      </w:pPr>
-      <w:r>
-        <w:rPr>
-          <w:sz w:val="24"/>
-          <w:szCs w:val="24"/>
-        </w:rPr>
-        <w:t>2 – O sistema exibe a interface de registro.</w:t>
-      </w:r>
-    </w:p>
-    <w:p>
-      <w:pPr>
-        <w:rPr>
-          <w:sz w:val="24"/>
-          <w:szCs w:val="24"/>
-        </w:rPr>
-      </w:pPr>
-      <w:r>
-        <w:rPr>
-          <w:sz w:val="24"/>
-          <w:szCs w:val="24"/>
-        </w:rPr>
-        <w:t xml:space="preserve">3 – O atendente informa o nome ou </w:t>
+        <w:t xml:space="preserve">Fluxo Básico FB01 – </w:t>
+      </w:r>
+      <w:r>
+        <w:rPr>
+          <w:b/>
+          <w:bCs/>
+          <w:sz w:val="24"/>
+          <w:szCs w:val="24"/>
+        </w:rPr>
+        <w:t>Ordem de serviço aberta com sucesso</w:t>
+      </w:r>
+      <w:r>
+        <w:rPr>
+          <w:b/>
+          <w:bCs/>
+          <w:sz w:val="24"/>
+          <w:szCs w:val="24"/>
+        </w:rPr>
+        <w:t>;</w:t>
+      </w:r>
+    </w:p>
+    <w:p>
+      <w:pPr>
+        <w:rPr>
+          <w:b/>
+          <w:bCs/>
+          <w:sz w:val="24"/>
+          <w:szCs w:val="24"/>
+        </w:rPr>
+      </w:pPr>
+    </w:p>
+    <w:p>
+      <w:pPr>
+        <w:rPr>
+          <w:sz w:val="24"/>
+          <w:szCs w:val="24"/>
+        </w:rPr>
+      </w:pPr>
+      <w:r>
+        <w:rPr>
+          <w:sz w:val="24"/>
+          <w:szCs w:val="24"/>
+        </w:rPr>
+        <w:t xml:space="preserve">1 – </w:t>
+      </w:r>
+      <w:r>
+        <w:rPr>
+          <w:sz w:val="24"/>
+          <w:szCs w:val="24"/>
+        </w:rPr>
+        <w:t>O a</w:t>
+      </w:r>
+      <w:r>
+        <w:rPr>
+          <w:sz w:val="24"/>
+          <w:szCs w:val="24"/>
+        </w:rPr>
+        <w:t>tendente seleciona a opção de registrar nova O.S</w:t>
+      </w:r>
+    </w:p>
+    <w:p>
+      <w:pPr>
+        <w:rPr>
+          <w:sz w:val="24"/>
+          <w:szCs w:val="24"/>
+        </w:rPr>
+      </w:pPr>
+      <w:r>
+        <w:rPr>
+          <w:sz w:val="24"/>
+          <w:szCs w:val="24"/>
+        </w:rPr>
+        <w:t>2 – O sistema exibe a interface de registro</w:t>
+      </w:r>
+      <w:r>
+        <w:rPr>
+          <w:sz w:val="24"/>
+          <w:szCs w:val="24"/>
+        </w:rPr>
+        <w:t xml:space="preserve"> de O.S</w:t>
+      </w:r>
+      <w:r>
+        <w:rPr>
+          <w:sz w:val="24"/>
+          <w:szCs w:val="24"/>
+        </w:rPr>
+        <w:t>.</w:t>
+      </w:r>
+    </w:p>
+    <w:p>
+      <w:pPr>
+        <w:rPr>
+          <w:sz w:val="24"/>
+          <w:szCs w:val="24"/>
+        </w:rPr>
+      </w:pPr>
+      <w:r>
+        <w:rPr>
+          <w:sz w:val="24"/>
+          <w:szCs w:val="24"/>
+        </w:rPr>
+        <w:t xml:space="preserve">3 – O atendente informa o nome do cliente no campo </w:t>
+      </w:r>
+      <w:r>
+        <w:rPr>
+          <w:sz w:val="24"/>
+          <w:szCs w:val="24"/>
+        </w:rPr>
+        <w:t xml:space="preserve">do </w:t>
+      </w:r>
+      <w:r>
+        <w:rPr>
+          <w:sz w:val="24"/>
+          <w:szCs w:val="24"/>
+        </w:rPr>
+        <w:t>Cliente</w:t>
+      </w:r>
+      <w:r>
+        <w:rPr>
+          <w:sz w:val="24"/>
+          <w:szCs w:val="24"/>
+        </w:rPr>
+        <w:t xml:space="preserve"> e seleciona os itens da O.S </w:t>
+      </w:r>
+      <w:r>
+        <w:rPr>
+          <w:sz w:val="24"/>
+          <w:szCs w:val="24"/>
+        </w:rPr>
+        <w:t xml:space="preserve">e </w:t>
+      </w:r>
+      <w:r>
+        <w:rPr>
+          <w:sz w:val="24"/>
+          <w:szCs w:val="24"/>
+        </w:rPr>
+        <w:t>acessa a opção</w:t>
+      </w:r>
+      <w:r>
+        <w:rPr>
+          <w:sz w:val="24"/>
+          <w:szCs w:val="24"/>
+        </w:rPr>
+        <w:t xml:space="preserve"> registrar.</w:t>
+      </w:r>
+    </w:p>
+    <w:p>
+      <w:pPr>
+        <w:rPr>
+          <w:sz w:val="24"/>
+          <w:szCs w:val="24"/>
+        </w:rPr>
+      </w:pPr>
+      <w:r>
+        <w:rPr>
+          <w:sz w:val="24"/>
+          <w:szCs w:val="24"/>
+        </w:rPr>
+        <w:t>4</w:t>
+      </w:r>
+      <w:r>
+        <w:rPr>
+          <w:sz w:val="24"/>
+          <w:szCs w:val="24"/>
+        </w:rPr>
+        <w:t xml:space="preserve"> – O sistema registra a nova ordem de serviço</w:t>
+      </w:r>
+      <w:r>
+        <w:rPr>
+          <w:sz w:val="24"/>
+          <w:szCs w:val="24"/>
+        </w:rPr>
+        <w:t>, exibe a msg-001</w:t>
+      </w:r>
+      <w:r>
+        <w:rPr>
+          <w:sz w:val="24"/>
+          <w:szCs w:val="24"/>
+        </w:rPr>
+        <w:t xml:space="preserve"> e abre uma nova tela para impressão.</w:t>
+      </w:r>
+    </w:p>
+    <w:p>
+      <w:pPr>
+        <w:rPr>
+          <w:sz w:val="24"/>
+          <w:szCs w:val="24"/>
+        </w:rPr>
+      </w:pPr>
+      <w:r>
+        <w:rPr>
+          <w:sz w:val="24"/>
+          <w:szCs w:val="24"/>
+        </w:rPr>
+        <w:t>5</w:t>
+      </w:r>
+      <w:r>
+        <w:rPr>
+          <w:sz w:val="24"/>
+          <w:szCs w:val="24"/>
+        </w:rPr>
+        <w:t xml:space="preserve">– O Atendente </w:t>
+      </w:r>
+      <w:r>
+        <w:rPr>
+          <w:sz w:val="24"/>
+          <w:szCs w:val="24"/>
+        </w:rPr>
+        <w:t>acessa a opção</w:t>
+      </w:r>
+      <w:r>
+        <w:rPr>
+          <w:sz w:val="24"/>
+          <w:szCs w:val="24"/>
+        </w:rPr>
+        <w:t xml:space="preserve"> de imprimir comprovante.</w:t>
+      </w:r>
+    </w:p>
+    <w:p>
+      <w:pPr>
+        <w:rPr>
+          <w:sz w:val="24"/>
+          <w:szCs w:val="24"/>
+        </w:rPr>
+      </w:pPr>
+      <w:r>
+        <w:rPr>
+          <w:sz w:val="24"/>
+          <w:szCs w:val="24"/>
+        </w:rPr>
+        <w:t>6</w:t>
+      </w:r>
+      <w:r>
+        <w:rPr>
+          <w:sz w:val="24"/>
+          <w:szCs w:val="24"/>
+        </w:rPr>
+        <w:t xml:space="preserve"> – O sistema exibe a msg-003</w:t>
+      </w:r>
+      <w:r>
+        <w:rPr>
+          <w:sz w:val="24"/>
+          <w:szCs w:val="24"/>
+        </w:rPr>
+        <w:t>.</w:t>
+      </w:r>
+    </w:p>
+    <w:p>
+      <w:pPr>
+        <w:rPr>
+          <w:sz w:val="24"/>
+          <w:szCs w:val="24"/>
+        </w:rPr>
+      </w:pPr>
+      <w:r>
+        <w:rPr>
+          <w:sz w:val="24"/>
+          <w:szCs w:val="24"/>
+        </w:rPr>
+        <w:t>7</w:t>
+      </w:r>
+      <w:r>
+        <w:rPr>
+          <w:sz w:val="24"/>
+          <w:szCs w:val="24"/>
+        </w:rPr>
+        <w:t xml:space="preserve"> </w:t>
+      </w:r>
+      <w:r>
+        <w:rPr>
+          <w:sz w:val="24"/>
+          <w:szCs w:val="24"/>
+        </w:rPr>
+        <w:t>– Fim do Fluxo;</w:t>
+      </w:r>
+    </w:p>
+    <w:p>
+      <w:pPr>
+        <w:rPr>
+          <w:sz w:val="24"/>
+          <w:szCs w:val="24"/>
+        </w:rPr>
+      </w:pPr>
+    </w:p>
+    <w:p>
+      <w:pPr>
+        <w:rPr>
+          <w:b/>
+          <w:bCs/>
+          <w:sz w:val="24"/>
+          <w:szCs w:val="24"/>
+        </w:rPr>
+      </w:pPr>
+      <w:r>
+        <w:rPr>
+          <w:b/>
+          <w:bCs/>
+          <w:sz w:val="24"/>
+          <w:szCs w:val="24"/>
+        </w:rPr>
+        <w:t xml:space="preserve">S01 – </w:t>
+      </w:r>
+      <w:r>
+        <w:rPr>
+          <w:b/>
+          <w:bCs/>
+          <w:sz w:val="24"/>
+          <w:szCs w:val="24"/>
+        </w:rPr>
+        <w:t>Consultar</w:t>
+      </w:r>
+      <w:r>
+        <w:rPr>
+          <w:b/>
+          <w:bCs/>
+          <w:sz w:val="24"/>
+          <w:szCs w:val="24"/>
+        </w:rPr>
+        <w:t xml:space="preserve"> Cliente</w:t>
+      </w:r>
+    </w:p>
+    <w:p>
+      <w:pPr>
+        <w:jc w:val="both"/>
+        <w:rPr>
+          <w:sz w:val="24"/>
+          <w:szCs w:val="24"/>
+        </w:rPr>
+      </w:pPr>
+      <w:r>
+        <w:rPr>
+          <w:sz w:val="24"/>
+          <w:szCs w:val="24"/>
+        </w:rPr>
+        <w:t>1 – O sistema recebe os dados para a pesquisa que faz a consulta na base de dados, faz a consulta na base de dados e retorna os dados encontrados ou uma mensagem de erro. #</w:t>
       </w:r>
       <w:proofErr w:type="spellStart"/>
       <w:r>
@@ -154,286 +433,83 @@
           <w:sz w:val="24"/>
           <w:szCs w:val="24"/>
         </w:rPr>
-        <w:t>cpf</w:t>
+        <w:t>criarNovaMensagem</w:t>
       </w:r>
       <w:proofErr w:type="spellEnd"/>
-      <w:r>
-        <w:rPr>
-          <w:sz w:val="24"/>
-          <w:szCs w:val="24"/>
-        </w:rPr>
-        <w:t xml:space="preserve"> do cliente no campo Cliente.</w:t>
-      </w:r>
-    </w:p>
-    <w:p>
-      <w:pPr>
-        <w:rPr>
-          <w:sz w:val="24"/>
-          <w:szCs w:val="24"/>
-        </w:rPr>
-      </w:pPr>
-      <w:r>
-        <w:rPr>
-          <w:sz w:val="24"/>
-          <w:szCs w:val="24"/>
-        </w:rPr>
-        <w:t xml:space="preserve">4 – O sistema chama ‘Verificar Cliente’ </w:t>
-      </w:r>
-    </w:p>
-    <w:p>
-      <w:pPr>
-        <w:rPr>
-          <w:sz w:val="24"/>
-          <w:szCs w:val="24"/>
-        </w:rPr>
-      </w:pPr>
-      <w:r>
-        <w:rPr>
-          <w:sz w:val="24"/>
-          <w:szCs w:val="24"/>
-        </w:rPr>
-        <w:t xml:space="preserve">5 </w:t>
-      </w:r>
-      <w:r>
-        <w:rPr>
-          <w:sz w:val="24"/>
-          <w:szCs w:val="24"/>
-        </w:rPr>
-        <w:t>– O Atendente preenche as informações</w:t>
-      </w:r>
-      <w:r>
-        <w:rPr>
-          <w:sz w:val="24"/>
-          <w:szCs w:val="24"/>
-        </w:rPr>
-        <w:t xml:space="preserve"> restantes</w:t>
-      </w:r>
-      <w:r>
-        <w:rPr>
-          <w:sz w:val="24"/>
-          <w:szCs w:val="24"/>
-        </w:rPr>
-        <w:t xml:space="preserve"> e clica no botão de registrar.</w:t>
-      </w:r>
-    </w:p>
-    <w:p>
-      <w:pPr>
-        <w:rPr>
-          <w:sz w:val="24"/>
-          <w:szCs w:val="24"/>
-        </w:rPr>
-      </w:pPr>
-      <w:r>
-        <w:rPr>
-          <w:sz w:val="24"/>
-          <w:szCs w:val="24"/>
-        </w:rPr>
-        <w:t>6</w:t>
-      </w:r>
-      <w:r>
-        <w:rPr>
-          <w:sz w:val="24"/>
-          <w:szCs w:val="24"/>
-        </w:rPr>
-        <w:t xml:space="preserve"> – O sistema registra a nova ordem de serviço</w:t>
-      </w:r>
-      <w:r>
-        <w:rPr>
-          <w:sz w:val="24"/>
-          <w:szCs w:val="24"/>
-        </w:rPr>
-        <w:t>, exibe a msg-001</w:t>
-      </w:r>
-      <w:r>
-        <w:rPr>
-          <w:sz w:val="24"/>
-          <w:szCs w:val="24"/>
-        </w:rPr>
-        <w:t xml:space="preserve"> e abre uma nova tela para impressão.</w:t>
-      </w:r>
-    </w:p>
-    <w:p>
-      <w:pPr>
-        <w:rPr>
-          <w:sz w:val="24"/>
-          <w:szCs w:val="24"/>
-        </w:rPr>
-      </w:pPr>
-      <w:r>
-        <w:rPr>
-          <w:sz w:val="24"/>
-          <w:szCs w:val="24"/>
-        </w:rPr>
-        <w:t>7</w:t>
-      </w:r>
-      <w:r>
-        <w:rPr>
-          <w:sz w:val="24"/>
-          <w:szCs w:val="24"/>
-        </w:rPr>
-        <w:t>– O Atendente clica no botão de imprimir comprovante.</w:t>
-      </w:r>
-    </w:p>
-    <w:p>
-      <w:pPr>
-        <w:rPr>
-          <w:sz w:val="24"/>
-          <w:szCs w:val="24"/>
-        </w:rPr>
-      </w:pPr>
-      <w:r>
-        <w:rPr>
-          <w:sz w:val="24"/>
-          <w:szCs w:val="24"/>
-        </w:rPr>
-        <w:t>8 – O sistema exibe a msg-003 alertando que foi impresso com sucesso.</w:t>
-      </w:r>
-    </w:p>
-    <w:p>
-      <w:pPr>
-        <w:rPr>
-          <w:sz w:val="24"/>
-          <w:szCs w:val="24"/>
-        </w:rPr>
-      </w:pPr>
-      <w:r>
-        <w:rPr>
-          <w:sz w:val="24"/>
-          <w:szCs w:val="24"/>
-        </w:rPr>
-        <w:t xml:space="preserve">9 </w:t>
-      </w:r>
-      <w:r>
-        <w:rPr>
-          <w:sz w:val="24"/>
-          <w:szCs w:val="24"/>
-        </w:rPr>
-        <w:t>– Fim do Fluxo;</w:t>
-      </w:r>
-    </w:p>
-    <w:p>
-      <w:pPr>
-        <w:rPr>
-          <w:sz w:val="24"/>
-          <w:szCs w:val="24"/>
-        </w:rPr>
-      </w:pPr>
-    </w:p>
-    <w:p>
-      <w:pPr>
-        <w:rPr>
-          <w:b/>
-          <w:bCs/>
-          <w:sz w:val="24"/>
-          <w:szCs w:val="24"/>
-        </w:rPr>
-      </w:pPr>
-      <w:r>
-        <w:rPr>
-          <w:b/>
-          <w:bCs/>
-          <w:sz w:val="24"/>
-          <w:szCs w:val="24"/>
-        </w:rPr>
-        <w:t>S01 – Verificar Cliente</w:t>
-      </w:r>
-    </w:p>
-    <w:p>
-      <w:pPr>
-        <w:jc w:val="both"/>
-        <w:rPr>
-          <w:sz w:val="24"/>
-          <w:szCs w:val="24"/>
-        </w:rPr>
-      </w:pPr>
-      <w:r>
-        <w:rPr>
-          <w:sz w:val="24"/>
-          <w:szCs w:val="24"/>
-        </w:rPr>
-        <w:t xml:space="preserve">1 - O sistema recebe uma informação de nome ou </w:t>
-      </w:r>
-      <w:proofErr w:type="spellStart"/>
-      <w:r>
-        <w:rPr>
-          <w:sz w:val="24"/>
-          <w:szCs w:val="24"/>
-        </w:rPr>
-        <w:t>cpf</w:t>
-      </w:r>
-      <w:proofErr w:type="spellEnd"/>
-      <w:r>
-        <w:rPr>
-          <w:sz w:val="24"/>
-          <w:szCs w:val="24"/>
-        </w:rPr>
-        <w:t xml:space="preserve"> e verifica se o cliente está cadastrado no banco de dados da empresa. Caso positivo, o sistema retorna uma mensagem de sucesso e preenche os campos pertinentes a Nome, CPF e telefone da interface. Caso negativo, retorna uma mensagem de erro.</w:t>
-      </w:r>
-    </w:p>
-    <w:p>
-      <w:pPr>
-        <w:rPr>
-          <w:sz w:val="24"/>
-          <w:szCs w:val="24"/>
-        </w:rPr>
-      </w:pPr>
-    </w:p>
-    <w:p>
-      <w:pPr>
-        <w:rPr>
-          <w:sz w:val="24"/>
-          <w:szCs w:val="24"/>
-        </w:rPr>
-      </w:pPr>
-    </w:p>
-    <w:p>
-      <w:pPr>
-        <w:rPr>
-          <w:sz w:val="24"/>
-          <w:szCs w:val="24"/>
-        </w:rPr>
-      </w:pPr>
-    </w:p>
-    <w:p>
-      <w:pPr>
-        <w:rPr>
-          <w:sz w:val="24"/>
-          <w:szCs w:val="24"/>
-        </w:rPr>
-      </w:pPr>
-    </w:p>
-    <w:p>
-      <w:pPr>
-        <w:rPr>
-          <w:sz w:val="24"/>
-          <w:szCs w:val="24"/>
-        </w:rPr>
-      </w:pPr>
-    </w:p>
-    <w:p>
-      <w:pPr>
-        <w:rPr>
-          <w:sz w:val="24"/>
-          <w:szCs w:val="24"/>
-        </w:rPr>
-      </w:pPr>
-    </w:p>
-    <w:p>
-      <w:pPr>
-        <w:rPr>
-          <w:b/>
-          <w:bCs/>
-          <w:sz w:val="24"/>
-          <w:szCs w:val="24"/>
-        </w:rPr>
-      </w:pPr>
-      <w:r>
-        <w:rPr>
-          <w:b/>
-          <w:bCs/>
-          <w:sz w:val="24"/>
-          <w:szCs w:val="24"/>
-        </w:rPr>
+    </w:p>
+    <w:p>
+      <w:pPr>
+        <w:rPr>
+          <w:sz w:val="24"/>
+          <w:szCs w:val="24"/>
+        </w:rPr>
+      </w:pPr>
+    </w:p>
+    <w:p>
+      <w:pPr>
+        <w:rPr>
+          <w:sz w:val="24"/>
+          <w:szCs w:val="24"/>
+        </w:rPr>
+      </w:pPr>
+    </w:p>
+    <w:p>
+      <w:pPr>
+        <w:rPr>
+          <w:sz w:val="24"/>
+          <w:szCs w:val="24"/>
+        </w:rPr>
+      </w:pPr>
+    </w:p>
+    <w:p>
+      <w:pPr>
+        <w:rPr>
+          <w:sz w:val="24"/>
+          <w:szCs w:val="24"/>
+        </w:rPr>
+      </w:pPr>
+    </w:p>
+    <w:p>
+      <w:pPr>
+        <w:rPr>
+          <w:sz w:val="24"/>
+          <w:szCs w:val="24"/>
+        </w:rPr>
+      </w:pPr>
+    </w:p>
+    <w:p>
+      <w:pPr>
+        <w:rPr>
+          <w:sz w:val="24"/>
+          <w:szCs w:val="24"/>
+        </w:rPr>
+      </w:pPr>
+    </w:p>
+    <w:p>
+      <w:pPr>
+        <w:rPr>
+          <w:sz w:val="24"/>
+          <w:szCs w:val="24"/>
+        </w:rPr>
+      </w:pPr>
+    </w:p>
+    <w:p>
+      <w:pPr>
+        <w:rPr>
+          <w:b/>
+          <w:bCs/>
+          <w:sz w:val="24"/>
+          <w:szCs w:val="24"/>
+        </w:rPr>
+      </w:pPr>
+      <w:r>
+        <w:rPr>
+          <w:b/>
+          <w:bCs/>
+          <w:sz w:val="24"/>
+          <w:szCs w:val="24"/>
+        </w:rPr>
+        <w:lastRenderedPageBreak/>
         <w:t xml:space="preserve">Fluxo Alternativo FA01 </w:t>
       </w:r>
       <w:r>
@@ -454,45 +530,166 @@
         </w:rPr>
         <w:t xml:space="preserve"> </w:t>
       </w:r>
-    </w:p>
-    <w:p>
-      <w:pPr>
-        <w:rPr>
-          <w:b/>
-          <w:bCs/>
-          <w:sz w:val="24"/>
-          <w:szCs w:val="24"/>
-        </w:rPr>
-      </w:pPr>
-    </w:p>
-    <w:p>
-      <w:pPr>
-        <w:rPr>
-          <w:sz w:val="24"/>
-          <w:szCs w:val="24"/>
-        </w:rPr>
-      </w:pPr>
-      <w:r>
-        <w:rPr>
-          <w:sz w:val="24"/>
-          <w:szCs w:val="24"/>
-        </w:rPr>
-        <w:t>1 – Na linha 4 do fluxo básico, foi retornado uma mensagem de erro, informando que o cliente não existe.</w:t>
-      </w:r>
-    </w:p>
-    <w:p>
-      <w:pPr>
-        <w:rPr>
-          <w:sz w:val="24"/>
-          <w:szCs w:val="24"/>
-        </w:rPr>
-      </w:pPr>
-      <w:r>
-        <w:rPr>
-          <w:sz w:val="24"/>
-          <w:szCs w:val="24"/>
-        </w:rPr>
-        <w:t>2 – A atendente clica no botão ‘novo’ abaixo de cliente para cadastrar um novo cliente na base de dados.</w:t>
+      <w:r>
+        <w:rPr>
+          <w:b/>
+          <w:bCs/>
+          <w:sz w:val="24"/>
+          <w:szCs w:val="24"/>
+        </w:rPr>
+        <w:t>Cliente não cadastrado;</w:t>
+      </w:r>
+    </w:p>
+    <w:p>
+      <w:pPr>
+        <w:rPr>
+          <w:b/>
+          <w:bCs/>
+          <w:sz w:val="24"/>
+          <w:szCs w:val="24"/>
+        </w:rPr>
+      </w:pPr>
+    </w:p>
+    <w:p>
+      <w:pPr>
+        <w:rPr>
+          <w:sz w:val="24"/>
+          <w:szCs w:val="24"/>
+        </w:rPr>
+      </w:pPr>
+      <w:r>
+        <w:rPr>
+          <w:sz w:val="24"/>
+          <w:szCs w:val="24"/>
+        </w:rPr>
+        <w:t>1 – N</w:t>
+      </w:r>
+      <w:r>
+        <w:rPr>
+          <w:sz w:val="24"/>
+          <w:szCs w:val="24"/>
+        </w:rPr>
+        <w:t xml:space="preserve">o passo </w:t>
+      </w:r>
+      <w:r>
+        <w:rPr>
+          <w:sz w:val="24"/>
+          <w:szCs w:val="24"/>
+        </w:rPr>
+        <w:t>4 do fluxo básico</w:t>
+      </w:r>
+      <w:r>
+        <w:rPr>
+          <w:sz w:val="24"/>
+          <w:szCs w:val="24"/>
+        </w:rPr>
+        <w:t xml:space="preserve"> FB01</w:t>
+      </w:r>
+      <w:r>
+        <w:rPr>
+          <w:sz w:val="24"/>
+          <w:szCs w:val="24"/>
+        </w:rPr>
+        <w:t xml:space="preserve">, </w:t>
+      </w:r>
+      <w:r>
+        <w:rPr>
+          <w:sz w:val="24"/>
+          <w:szCs w:val="24"/>
+        </w:rPr>
+        <w:t>o sistema informa</w:t>
+      </w:r>
+      <w:r>
+        <w:rPr>
+          <w:sz w:val="24"/>
+          <w:szCs w:val="24"/>
+        </w:rPr>
+        <w:t xml:space="preserve"> que o cliente não existe.</w:t>
+      </w:r>
+    </w:p>
+    <w:p>
+      <w:pPr>
+        <w:rPr>
+          <w:sz w:val="24"/>
+          <w:szCs w:val="24"/>
+        </w:rPr>
+      </w:pPr>
+      <w:r>
+        <w:rPr>
+          <w:sz w:val="24"/>
+          <w:szCs w:val="24"/>
+        </w:rPr>
+        <w:t xml:space="preserve">2 – A atendente </w:t>
+      </w:r>
+      <w:r>
+        <w:rPr>
+          <w:sz w:val="24"/>
+          <w:szCs w:val="24"/>
+        </w:rPr>
+        <w:t>acessa</w:t>
+      </w:r>
+      <w:r>
+        <w:rPr>
+          <w:sz w:val="24"/>
+          <w:szCs w:val="24"/>
+        </w:rPr>
+        <w:t xml:space="preserve"> </w:t>
+      </w:r>
+      <w:r>
+        <w:rPr>
+          <w:sz w:val="24"/>
+          <w:szCs w:val="24"/>
+        </w:rPr>
+        <w:t>a</w:t>
+      </w:r>
+      <w:r>
+        <w:rPr>
+          <w:sz w:val="24"/>
+          <w:szCs w:val="24"/>
+        </w:rPr>
+        <w:t xml:space="preserve"> </w:t>
+      </w:r>
+      <w:r>
+        <w:rPr>
+          <w:sz w:val="24"/>
+          <w:szCs w:val="24"/>
+        </w:rPr>
+        <w:t>opção</w:t>
+      </w:r>
+      <w:r>
+        <w:rPr>
+          <w:sz w:val="24"/>
+          <w:szCs w:val="24"/>
+        </w:rPr>
+        <w:t xml:space="preserve"> ‘novo</w:t>
+      </w:r>
+      <w:r>
+        <w:rPr>
+          <w:sz w:val="24"/>
+          <w:szCs w:val="24"/>
+        </w:rPr>
+        <w:t xml:space="preserve"> cliente</w:t>
+      </w:r>
+      <w:r>
+        <w:rPr>
+          <w:sz w:val="24"/>
+          <w:szCs w:val="24"/>
+        </w:rPr>
+        <w:t>’ para cadastrar um novo</w:t>
+      </w:r>
+      <w:r>
+        <w:rPr>
+          <w:sz w:val="24"/>
+          <w:szCs w:val="24"/>
+        </w:rPr>
+        <w:t xml:space="preserve"> cliente</w:t>
+      </w:r>
+      <w:r>
+        <w:rPr>
+          <w:sz w:val="24"/>
+          <w:szCs w:val="24"/>
+        </w:rPr>
+        <w:t>.</w:t>
       </w:r>
     </w:p>
     <w:p>
@@ -522,29 +719,127 @@
           <w:sz w:val="24"/>
           <w:szCs w:val="24"/>
         </w:rPr>
-        <w:t>4 – A atendente preenche os dados e clica na opção de cadastrar.</w:t>
-      </w:r>
-    </w:p>
-    <w:p>
-      <w:pPr>
-        <w:rPr>
-          <w:sz w:val="24"/>
-          <w:szCs w:val="24"/>
-        </w:rPr>
-      </w:pPr>
-      <w:r>
-        <w:rPr>
-          <w:sz w:val="24"/>
-          <w:szCs w:val="24"/>
-        </w:rPr>
-        <w:t>5 – O sistema valida os dados e retorna a linha 5 do FB01</w:t>
-      </w:r>
-      <w:r>
-        <w:rPr>
-          <w:sz w:val="24"/>
-          <w:szCs w:val="24"/>
-        </w:rPr>
-        <w:t xml:space="preserve"> e exibe a msg-002.</w:t>
+        <w:t xml:space="preserve">4 – A atendente preenche os dados e </w:t>
+      </w:r>
+      <w:r>
+        <w:rPr>
+          <w:sz w:val="24"/>
+          <w:szCs w:val="24"/>
+        </w:rPr>
+        <w:t>acessa</w:t>
+      </w:r>
+      <w:r>
+        <w:rPr>
+          <w:sz w:val="24"/>
+          <w:szCs w:val="24"/>
+        </w:rPr>
+        <w:t xml:space="preserve"> </w:t>
+      </w:r>
+      <w:r>
+        <w:rPr>
+          <w:sz w:val="24"/>
+          <w:szCs w:val="24"/>
+        </w:rPr>
+        <w:t>a</w:t>
+      </w:r>
+      <w:r>
+        <w:rPr>
+          <w:sz w:val="24"/>
+          <w:szCs w:val="24"/>
+        </w:rPr>
+        <w:t xml:space="preserve"> opção cadastrar.</w:t>
+      </w:r>
+    </w:p>
+    <w:p>
+      <w:pPr>
+        <w:rPr>
+          <w:sz w:val="24"/>
+          <w:szCs w:val="24"/>
+        </w:rPr>
+      </w:pPr>
+      <w:r>
+        <w:rPr>
+          <w:sz w:val="24"/>
+          <w:szCs w:val="24"/>
+        </w:rPr>
+        <w:t xml:space="preserve">5 – </w:t>
+      </w:r>
+      <w:r>
+        <w:rPr>
+          <w:sz w:val="24"/>
+          <w:szCs w:val="24"/>
+        </w:rPr>
+        <w:t>O sistema acessa o subfluxo S01 ‘</w:t>
+      </w:r>
+      <w:r>
+        <w:rPr>
+          <w:sz w:val="24"/>
+          <w:szCs w:val="24"/>
+        </w:rPr>
+        <w:t>Consultar</w:t>
+      </w:r>
+      <w:r>
+        <w:rPr>
+          <w:sz w:val="24"/>
+          <w:szCs w:val="24"/>
+        </w:rPr>
+        <w:t xml:space="preserve"> Cliente</w:t>
+      </w:r>
+      <w:r>
+        <w:rPr>
+          <w:sz w:val="24"/>
+          <w:szCs w:val="24"/>
+        </w:rPr>
+        <w:t>’</w:t>
+      </w:r>
+      <w:r>
+        <w:rPr>
+          <w:sz w:val="24"/>
+          <w:szCs w:val="24"/>
+        </w:rPr>
+        <w:t>, cadastra o cliente exibe a msg-002</w:t>
+      </w:r>
+      <w:r>
+        <w:rPr>
+          <w:sz w:val="24"/>
+          <w:szCs w:val="24"/>
+        </w:rPr>
+        <w:t xml:space="preserve">, pré-seleciona o cliente cadastrado </w:t>
+      </w:r>
+      <w:r>
+        <w:rPr>
+          <w:sz w:val="24"/>
+          <w:szCs w:val="24"/>
+        </w:rPr>
+        <w:t xml:space="preserve">e retorna </w:t>
+      </w:r>
+      <w:r>
+        <w:rPr>
+          <w:sz w:val="24"/>
+          <w:szCs w:val="24"/>
+        </w:rPr>
+        <w:t>ao</w:t>
+      </w:r>
+      <w:r>
+        <w:rPr>
+          <w:sz w:val="24"/>
+          <w:szCs w:val="24"/>
+        </w:rPr>
+        <w:t xml:space="preserve"> passo 2</w:t>
+      </w:r>
+      <w:r>
+        <w:rPr>
+          <w:sz w:val="24"/>
+          <w:szCs w:val="24"/>
+        </w:rPr>
+        <w:t xml:space="preserve"> do FB01</w:t>
+      </w:r>
+      <w:r>
+        <w:rPr>
+          <w:sz w:val="24"/>
+          <w:szCs w:val="24"/>
+        </w:rPr>
+        <w:t>.</w:t>
       </w:r>
     </w:p>
     <w:p>
@@ -685,6 +980,30 @@
           <w:lang w:eastAsia="pt-BR"/>
         </w:rPr>
         <w:t>SSS-004 - O Sistema DEVE permitir que o atendente informe a O.S do cliente para o sistema e retorne se o comprovante é valido ou não.</w:t>
+      </w:r>
+    </w:p>
+    <w:p>
+      <w:pPr>
+        <w:shd w:val="clear" w:color="auto" w:fill="FFFFFF"/>
+        <w:spacing w:after="0" w:line="300" w:lineRule="atLeast"/>
+        <w:rPr>
+          <w:rFonts w:ascii="Arial" w:eastAsia="Times New Roman" w:hAnsi="Arial" w:cs="Arial"/>
+          <w:color w:val="000000" w:themeColor="text1"/>
+          <w:sz w:val="20"/>
+          <w:szCs w:val="20"/>
+          <w:lang w:eastAsia="pt-BR"/>
+        </w:rPr>
+      </w:pPr>
+      <w:r>
+        <w:rPr>
+          <w:rFonts w:ascii="Arial" w:eastAsia="Times New Roman" w:hAnsi="Arial" w:cs="Arial"/>
+          <w:color w:val="000000" w:themeColor="text1"/>
+          <w:sz w:val="20"/>
+          <w:szCs w:val="20"/>
+          <w:highlight w:val="green"/>
+          <w:lang w:eastAsia="pt-BR"/>
+        </w:rPr>
+        <w:t>O sistema deve, ao abrir uma ordem de serviço, permitir o atendente cadastrar um cliente.</w:t>
       </w:r>
     </w:p>
     <w:p>
@@ -832,6 +1151,94 @@
           <w:szCs w:val="24"/>
         </w:rPr>
       </w:pPr>
+      <w:r>
+        <w:rPr>
+          <w:b/>
+          <w:bCs/>
+          <w:sz w:val="24"/>
+          <w:szCs w:val="24"/>
+        </w:rPr>
+        <w:t>#</w:t>
+      </w:r>
+      <w:proofErr w:type="spellStart"/>
+      <w:r>
+        <w:rPr>
+          <w:b/>
+          <w:bCs/>
+          <w:sz w:val="24"/>
+          <w:szCs w:val="24"/>
+        </w:rPr>
+        <w:t>codigo</w:t>
+      </w:r>
+      <w:proofErr w:type="spellEnd"/>
+      <w:r>
+        <w:rPr>
+          <w:b/>
+          <w:bCs/>
+          <w:sz w:val="24"/>
+          <w:szCs w:val="24"/>
+        </w:rPr>
+        <w:t xml:space="preserve"> #</w:t>
+      </w:r>
+      <w:proofErr w:type="spellStart"/>
+      <w:r>
+        <w:rPr>
+          <w:b/>
+          <w:bCs/>
+          <w:sz w:val="24"/>
+          <w:szCs w:val="24"/>
+        </w:rPr>
+        <w:t>valortotal</w:t>
+      </w:r>
+      <w:proofErr w:type="spellEnd"/>
+      <w:r>
+        <w:rPr>
+          <w:b/>
+          <w:bCs/>
+          <w:sz w:val="24"/>
+          <w:szCs w:val="24"/>
+        </w:rPr>
+        <w:t xml:space="preserve"> – atualizar o grid (botão, inserir, update, delete) – inserir serviços</w:t>
+      </w:r>
+    </w:p>
+    <w:p>
+      <w:pPr>
+        <w:rPr>
+          <w:b/>
+          <w:bCs/>
+          <w:sz w:val="24"/>
+          <w:szCs w:val="24"/>
+        </w:rPr>
+      </w:pPr>
+      <w:r>
+        <w:rPr>
+          <w:b/>
+          <w:bCs/>
+          <w:sz w:val="24"/>
+          <w:szCs w:val="24"/>
+        </w:rPr>
+        <w:t>Campos ‘</w:t>
+      </w:r>
+      <w:proofErr w:type="spellStart"/>
+      <w:r>
+        <w:rPr>
+          <w:b/>
+          <w:bCs/>
+          <w:sz w:val="24"/>
+          <w:szCs w:val="24"/>
+        </w:rPr>
+        <w:t>obrigatorios</w:t>
+      </w:r>
+      <w:proofErr w:type="spellEnd"/>
+      <w:r>
+        <w:rPr>
+          <w:b/>
+          <w:bCs/>
+          <w:sz w:val="24"/>
+          <w:szCs w:val="24"/>
+        </w:rPr>
+        <w:t>’ -&gt; telefone, e-mail.</w:t>
+      </w:r>
     </w:p>
     <w:p>
       <w:pPr>
@@ -870,6 +1277,7 @@
           <w:szCs w:val="20"/>
           <w:lang w:eastAsia="pt-BR"/>
         </w:rPr>
+        <w:lastRenderedPageBreak/>
         <w:drawing>
           <wp:anchor distT="0" distB="0" distL="114300" distR="114300" simplePos="0" relativeHeight="251659264" behindDoc="0" locked="0" layoutInCell="1" allowOverlap="1" wp14:anchorId="640657D4" wp14:editId="74E7D87A">
             <wp:simplePos x="0" y="0"/>
@@ -933,25 +1341,92 @@
           </wp:anchor>
         </w:drawing>
       </w:r>
-    </w:p>
-    <w:p>
-      <w:pPr>
-        <w:rPr>
-          <w:b/>
-          <w:bCs/>
-          <w:sz w:val="24"/>
-          <w:szCs w:val="24"/>
-        </w:rPr>
-      </w:pPr>
-      <w:r>
-        <w:rPr>
-          <w:b/>
-          <w:bCs/>
-          <w:sz w:val="24"/>
-          <w:szCs w:val="24"/>
-        </w:rPr>
-        <w:lastRenderedPageBreak/>
+      <w:r>
+        <w:rPr>
+          <w:b/>
+          <w:bCs/>
+          <w:sz w:val="24"/>
+          <w:szCs w:val="24"/>
+        </w:rPr>
+        <w:t>#</w:t>
+      </w:r>
+      <w:proofErr w:type="spellStart"/>
+      <w:r>
+        <w:rPr>
+          <w:b/>
+          <w:bCs/>
+          <w:sz w:val="24"/>
+          <w:szCs w:val="24"/>
+        </w:rPr>
+        <w:t>n°pedido</w:t>
+      </w:r>
+      <w:proofErr w:type="spellEnd"/>
+      <w:r>
+        <w:rPr>
+          <w:b/>
+          <w:bCs/>
+          <w:sz w:val="24"/>
+          <w:szCs w:val="24"/>
+        </w:rPr>
+        <w:t xml:space="preserve"> – pedido (mão de obra)</w:t>
+      </w:r>
+    </w:p>
+    <w:p>
+      <w:pPr>
+        <w:rPr>
+          <w:b/>
+          <w:bCs/>
+          <w:sz w:val="24"/>
+          <w:szCs w:val="24"/>
+        </w:rPr>
+      </w:pPr>
+      <w:r>
+        <w:rPr>
+          <w:b/>
+          <w:bCs/>
+          <w:sz w:val="24"/>
+          <w:szCs w:val="24"/>
+        </w:rPr>
         <w:t>INTERFACE – CADASTRO DE CLIENTE</w:t>
+      </w:r>
+    </w:p>
+    <w:p>
+      <w:pPr>
+        <w:rPr>
+          <w:b/>
+          <w:bCs/>
+          <w:sz w:val="24"/>
+          <w:szCs w:val="24"/>
+        </w:rPr>
+      </w:pPr>
+      <w:r>
+        <w:rPr>
+          <w:b/>
+          <w:bCs/>
+          <w:sz w:val="24"/>
+          <w:szCs w:val="24"/>
+        </w:rPr>
+        <w:t xml:space="preserve"># O sistema deve validar o numero de </w:t>
+      </w:r>
+      <w:proofErr w:type="spellStart"/>
+      <w:r>
+        <w:rPr>
+          <w:b/>
+          <w:bCs/>
+          <w:sz w:val="24"/>
+          <w:szCs w:val="24"/>
+        </w:rPr>
+        <w:t>cpf</w:t>
+      </w:r>
+      <w:proofErr w:type="spellEnd"/>
+      <w:r>
+        <w:rPr>
+          <w:b/>
+          <w:bCs/>
+          <w:sz w:val="24"/>
+          <w:szCs w:val="24"/>
+        </w:rPr>
+        <w:t>, telefone e e-mail.</w:t>
       </w:r>
     </w:p>
     <w:p>
@@ -982,6 +1457,7 @@
           <w:szCs w:val="20"/>
           <w:lang w:eastAsia="pt-BR"/>
         </w:rPr>
+        <w:lastRenderedPageBreak/>
         <w:drawing>
           <wp:inline distT="0" distB="0" distL="0" distR="0" wp14:anchorId="75AB4325" wp14:editId="0E301D61">
             <wp:extent cx="5400040" cy="5142895"/>
@@ -1148,34 +1624,34 @@
           <w:sz w:val="24"/>
           <w:szCs w:val="24"/>
         </w:rPr>
+        <w:t xml:space="preserve">Mensagens: </w:t>
+      </w:r>
+    </w:p>
+    <w:p>
+      <w:pPr>
+        <w:rPr>
+          <w:b/>
+          <w:bCs/>
+          <w:sz w:val="24"/>
+          <w:szCs w:val="24"/>
+        </w:rPr>
+      </w:pPr>
+    </w:p>
+    <w:p>
+      <w:pPr>
+        <w:rPr>
+          <w:sz w:val="24"/>
+          <w:szCs w:val="24"/>
+        </w:rPr>
+      </w:pPr>
+      <w:r>
+        <w:rPr>
+          <w:b/>
+          <w:bCs/>
+          <w:sz w:val="24"/>
+          <w:szCs w:val="24"/>
+        </w:rPr>
         <w:lastRenderedPageBreak/>
-        <w:t xml:space="preserve">Mensagens: </w:t>
-      </w:r>
-    </w:p>
-    <w:p>
-      <w:pPr>
-        <w:rPr>
-          <w:b/>
-          <w:bCs/>
-          <w:sz w:val="24"/>
-          <w:szCs w:val="24"/>
-        </w:rPr>
-      </w:pPr>
-    </w:p>
-    <w:p>
-      <w:pPr>
-        <w:rPr>
-          <w:sz w:val="24"/>
-          <w:szCs w:val="24"/>
-        </w:rPr>
-      </w:pPr>
-      <w:r>
-        <w:rPr>
-          <w:b/>
-          <w:bCs/>
-          <w:sz w:val="24"/>
-          <w:szCs w:val="24"/>
-        </w:rPr>
         <w:t xml:space="preserve">MSG-001 – </w:t>
       </w:r>
       <w:r>
@@ -1375,6 +1851,7 @@
     <w:lsdException w:name="HTML Sample" w:semiHidden="1" w:unhideWhenUsed="1"/>
     <w:lsdException w:name="HTML Typewriter" w:semiHidden="1" w:unhideWhenUsed="1"/>
     <w:lsdException w:name="HTML Variable" w:semiHidden="1" w:unhideWhenUsed="1"/>
+    <w:lsdException w:name="Normal Table" w:semiHidden="1" w:unhideWhenUsed="1"/>
     <w:lsdException w:name="annotation subject" w:semiHidden="1" w:unhideWhenUsed="1"/>
     <w:lsdException w:name="No List" w:semiHidden="1" w:unhideWhenUsed="1"/>
     <w:lsdException w:name="Outline List 1" w:semiHidden="1" w:unhideWhenUsed="1"/>
@@ -1421,8 +1898,10 @@
     <w:lsdException w:name="Table Subtle 2" w:semiHidden="1" w:unhideWhenUsed="1"/>
     <w:lsdException w:name="Table Web 1" w:semiHidden="1" w:unhideWhenUsed="1"/>
     <w:lsdException w:name="Table Web 2" w:semiHidden="1" w:unhideWhenUsed="1"/>
+    <w:lsdException w:name="Table Web 3" w:semiHidden="1" w:unhideWhenUsed="1"/>
     <w:lsdException w:name="Balloon Text" w:semiHidden="1" w:unhideWhenUsed="1"/>
     <w:lsdException w:name="Table Grid" w:uiPriority="39"/>
+    <w:lsdException w:name="Table Theme" w:semiHidden="1" w:unhideWhenUsed="1"/>
     <w:lsdException w:name="Placeholder Text" w:semiHidden="1"/>
     <w:lsdException w:name="No Spacing" w:uiPriority="1" w:qFormat="1"/>
     <w:lsdException w:name="Light Shading" w:uiPriority="60"/>

</xml_diff>